<commit_message>
add emulationstation pc backup
</commit_message>
<xml_diff>
--- a/todo/学校管理.docx
+++ b/todo/学校管理.docx
@@ -153,169 +153,230 @@
           <w:rFonts w:hint="eastAsia"/>
           <w:lang w:val="en-US" w:eastAsia="zh-CN"/>
         </w:rPr>
-        <w:t>教师（班主任，语文，数学</w:t>
+        <w:t>教师（班主任，语文，数学）</w:t>
+      </w:r>
+    </w:p>
+    <w:p>
+      <w:pPr>
+        <w:rPr>
+          <w:rFonts w:hint="eastAsia"/>
+          <w:lang w:val="en-US" w:eastAsia="zh-CN"/>
+        </w:rPr>
+      </w:pPr>
+      <w:r>
+        <w:rPr>
+          <w:rFonts w:hint="eastAsia"/>
+          <w:lang w:val="en-US" w:eastAsia="zh-CN"/>
+        </w:rPr>
+        <w:t>学生</w:t>
+      </w:r>
+    </w:p>
+    <w:p>
+      <w:pPr>
+        <w:rPr>
+          <w:rFonts w:hint="eastAsia"/>
+          <w:lang w:val="en-US" w:eastAsia="zh-CN"/>
+        </w:rPr>
+      </w:pPr>
+    </w:p>
+    <w:p>
+      <w:pPr>
+        <w:rPr>
+          <w:rFonts w:hint="default" w:eastAsiaTheme="minorEastAsia"/>
+          <w:lang w:val="en-US" w:eastAsia="zh-CN"/>
+        </w:rPr>
+      </w:pPr>
+      <w:r>
+        <w:rPr>
+          <w:rFonts w:hint="eastAsia"/>
+          <w:lang w:val="en-US" w:eastAsia="zh-CN"/>
+        </w:rPr>
+        <w:t>权限</w:t>
+      </w:r>
+    </w:p>
+    <w:p>
+      <w:pPr>
+        <w:rPr>
+          <w:rFonts w:hint="eastAsia"/>
+          <w:lang w:val="en-US" w:eastAsia="zh-CN"/>
+        </w:rPr>
+      </w:pPr>
+    </w:p>
+    <w:p>
+      <w:pPr>
+        <w:rPr>
+          <w:rFonts w:hint="eastAsia"/>
+          <w:lang w:val="en-US" w:eastAsia="zh-CN"/>
+        </w:rPr>
+      </w:pPr>
+      <w:r>
+        <w:rPr>
+          <w:rFonts w:hint="eastAsia"/>
+          <w:lang w:val="en-US" w:eastAsia="zh-CN"/>
+        </w:rPr>
+        <w:t>成绩</w:t>
+      </w:r>
+    </w:p>
+    <w:p>
+      <w:pPr>
+        <w:rPr>
+          <w:rFonts w:hint="eastAsia"/>
+          <w:lang w:val="en-US" w:eastAsia="zh-CN"/>
+        </w:rPr>
+      </w:pPr>
+    </w:p>
+    <w:p>
+      <w:pPr>
+        <w:rPr>
+          <w:rFonts w:hint="eastAsia"/>
+          <w:lang w:val="en-US" w:eastAsia="zh-CN"/>
+        </w:rPr>
+      </w:pPr>
+      <w:r>
+        <w:rPr>
+          <w:rFonts w:hint="eastAsia"/>
+          <w:lang w:val="en-US" w:eastAsia="zh-CN"/>
+        </w:rPr>
+        <w:t>考试</w:t>
+      </w:r>
+    </w:p>
+    <w:p>
+      <w:pPr>
+        <w:rPr>
+          <w:rFonts w:hint="eastAsia"/>
+          <w:lang w:val="en-US" w:eastAsia="zh-CN"/>
+        </w:rPr>
+      </w:pPr>
+      <w:r>
+        <w:rPr>
+          <w:rFonts w:hint="eastAsia"/>
+          <w:lang w:val="en-US" w:eastAsia="zh-CN"/>
+        </w:rPr>
+        <w:t>试卷</w:t>
+      </w:r>
+    </w:p>
+    <w:p>
+      <w:pPr>
+        <w:rPr>
+          <w:rFonts w:hint="eastAsia"/>
+          <w:lang w:val="en-US" w:eastAsia="zh-CN"/>
+        </w:rPr>
+      </w:pPr>
+      <w:r>
+        <w:rPr>
+          <w:rFonts w:hint="eastAsia"/>
+          <w:lang w:val="en-US" w:eastAsia="zh-CN"/>
+        </w:rPr>
+        <w:t>题目类型</w:t>
+      </w:r>
+    </w:p>
+    <w:p>
+      <w:pPr>
+        <w:rPr>
+          <w:rFonts w:hint="eastAsia"/>
+          <w:lang w:val="en-US" w:eastAsia="zh-CN"/>
+        </w:rPr>
+      </w:pPr>
+      <w:r>
+        <w:rPr>
+          <w:rFonts w:hint="eastAsia"/>
+          <w:lang w:val="en-US" w:eastAsia="zh-CN"/>
+        </w:rPr>
+        <w:t>题目</w:t>
+      </w:r>
+    </w:p>
+    <w:p>
+      <w:pPr>
+        <w:rPr>
+          <w:rFonts w:hint="eastAsia"/>
+          <w:lang w:val="en-US" w:eastAsia="zh-CN"/>
+        </w:rPr>
+      </w:pPr>
+      <w:r>
+        <w:rPr>
+          <w:rFonts w:hint="eastAsia"/>
+          <w:lang w:val="en-US" w:eastAsia="zh-CN"/>
+        </w:rPr>
+        <w:t>答案</w:t>
+      </w:r>
+    </w:p>
+    <w:p>
+      <w:pPr>
+        <w:rPr>
+          <w:rFonts w:hint="eastAsia"/>
+          <w:lang w:val="en-US" w:eastAsia="zh-CN"/>
+        </w:rPr>
+      </w:pPr>
+    </w:p>
+    <w:p>
+      <w:pPr>
+        <w:rPr>
+          <w:rFonts w:hint="eastAsia"/>
+          <w:lang w:val="en-US" w:eastAsia="zh-CN"/>
+        </w:rPr>
+      </w:pPr>
+    </w:p>
+    <w:p>
+      <w:pPr>
+        <w:rPr>
+          <w:rFonts w:hint="eastAsia"/>
+          <w:lang w:val="en-US" w:eastAsia="zh-CN"/>
+        </w:rPr>
+      </w:pPr>
+      <w:r>
+        <w:rPr>
+          <w:rFonts w:hint="eastAsia"/>
+          <w:lang w:val="en-US" w:eastAsia="zh-CN"/>
+        </w:rPr>
+        <w:t>公告</w:t>
+      </w:r>
+    </w:p>
+    <w:p>
+      <w:pPr>
+        <w:rPr>
+          <w:rFonts w:hint="eastAsia"/>
+          <w:lang w:val="en-US" w:eastAsia="zh-CN"/>
+        </w:rPr>
+      </w:pPr>
+      <w:r>
+        <w:rPr>
+          <w:rFonts w:hint="eastAsia"/>
+          <w:lang w:val="en-US" w:eastAsia="zh-CN"/>
+        </w:rPr>
+        <w:t>全校公告</w:t>
+      </w:r>
+    </w:p>
+    <w:p>
+      <w:pPr>
+        <w:rPr>
+          <w:rFonts w:hint="eastAsia"/>
+          <w:lang w:val="en-US" w:eastAsia="zh-CN"/>
+        </w:rPr>
+      </w:pPr>
+      <w:r>
+        <w:rPr>
+          <w:rFonts w:hint="eastAsia"/>
+          <w:lang w:val="en-US" w:eastAsia="zh-CN"/>
+        </w:rPr>
+        <w:t>年级公告</w:t>
+      </w:r>
+    </w:p>
+    <w:p>
+      <w:pPr>
+        <w:rPr>
+          <w:rFonts w:hint="default"/>
+          <w:lang w:val="en-US" w:eastAsia="zh-CN"/>
+        </w:rPr>
+      </w:pPr>
+      <w:r>
+        <w:rPr>
+          <w:rFonts w:hint="eastAsia"/>
+          <w:lang w:val="en-US" w:eastAsia="zh-CN"/>
+        </w:rPr>
+        <w:t>班级公告</w:t>
       </w:r>
       <w:bookmarkStart w:id="0" w:name="_GoBack"/>
       <w:bookmarkEnd w:id="0"/>
-      <w:r>
-        <w:rPr>
-          <w:rFonts w:hint="eastAsia"/>
-          <w:lang w:val="en-US" w:eastAsia="zh-CN"/>
-        </w:rPr>
-        <w:t>）</w:t>
-      </w:r>
-    </w:p>
-    <w:p>
-      <w:pPr>
-        <w:rPr>
-          <w:rFonts w:hint="eastAsia"/>
-          <w:lang w:val="en-US" w:eastAsia="zh-CN"/>
-        </w:rPr>
-      </w:pPr>
-      <w:r>
-        <w:rPr>
-          <w:rFonts w:hint="eastAsia"/>
-          <w:lang w:val="en-US" w:eastAsia="zh-CN"/>
-        </w:rPr>
-        <w:t>学生</w:t>
-      </w:r>
-    </w:p>
-    <w:p>
-      <w:pPr>
-        <w:rPr>
-          <w:rFonts w:hint="eastAsia"/>
-          <w:lang w:val="en-US" w:eastAsia="zh-CN"/>
-        </w:rPr>
-      </w:pPr>
-    </w:p>
-    <w:p>
-      <w:pPr>
-        <w:rPr>
-          <w:rFonts w:hint="default" w:eastAsiaTheme="minorEastAsia"/>
-          <w:lang w:val="en-US" w:eastAsia="zh-CN"/>
-        </w:rPr>
-      </w:pPr>
-      <w:r>
-        <w:rPr>
-          <w:rFonts w:hint="eastAsia"/>
-          <w:lang w:val="en-US" w:eastAsia="zh-CN"/>
-        </w:rPr>
-        <w:t>权限</w:t>
-      </w:r>
-    </w:p>
-    <w:p>
-      <w:pPr>
-        <w:rPr>
-          <w:rFonts w:hint="eastAsia"/>
-          <w:lang w:val="en-US" w:eastAsia="zh-CN"/>
-        </w:rPr>
-      </w:pPr>
-    </w:p>
-    <w:p>
-      <w:pPr>
-        <w:rPr>
-          <w:rFonts w:hint="eastAsia"/>
-          <w:lang w:val="en-US" w:eastAsia="zh-CN"/>
-        </w:rPr>
-      </w:pPr>
-      <w:r>
-        <w:rPr>
-          <w:rFonts w:hint="eastAsia"/>
-          <w:lang w:val="en-US" w:eastAsia="zh-CN"/>
-        </w:rPr>
-        <w:t>成绩</w:t>
-      </w:r>
-    </w:p>
-    <w:p>
-      <w:pPr>
-        <w:rPr>
-          <w:rFonts w:hint="eastAsia"/>
-          <w:lang w:val="en-US" w:eastAsia="zh-CN"/>
-        </w:rPr>
-      </w:pPr>
-    </w:p>
-    <w:p>
-      <w:pPr>
-        <w:rPr>
-          <w:rFonts w:hint="eastAsia"/>
-          <w:lang w:val="en-US" w:eastAsia="zh-CN"/>
-        </w:rPr>
-      </w:pPr>
-      <w:r>
-        <w:rPr>
-          <w:rFonts w:hint="eastAsia"/>
-          <w:lang w:val="en-US" w:eastAsia="zh-CN"/>
-        </w:rPr>
-        <w:t>考试</w:t>
-      </w:r>
-    </w:p>
-    <w:p>
-      <w:pPr>
-        <w:rPr>
-          <w:rFonts w:hint="eastAsia"/>
-          <w:lang w:val="en-US" w:eastAsia="zh-CN"/>
-        </w:rPr>
-      </w:pPr>
-      <w:r>
-        <w:rPr>
-          <w:rFonts w:hint="eastAsia"/>
-          <w:lang w:val="en-US" w:eastAsia="zh-CN"/>
-        </w:rPr>
-        <w:t>试卷</w:t>
-      </w:r>
-    </w:p>
-    <w:p>
-      <w:pPr>
-        <w:rPr>
-          <w:rFonts w:hint="eastAsia"/>
-          <w:lang w:val="en-US" w:eastAsia="zh-CN"/>
-        </w:rPr>
-      </w:pPr>
-      <w:r>
-        <w:rPr>
-          <w:rFonts w:hint="eastAsia"/>
-          <w:lang w:val="en-US" w:eastAsia="zh-CN"/>
-        </w:rPr>
-        <w:t>题目类型</w:t>
-      </w:r>
-    </w:p>
-    <w:p>
-      <w:pPr>
-        <w:rPr>
-          <w:rFonts w:hint="eastAsia"/>
-          <w:lang w:val="en-US" w:eastAsia="zh-CN"/>
-        </w:rPr>
-      </w:pPr>
-      <w:r>
-        <w:rPr>
-          <w:rFonts w:hint="eastAsia"/>
-          <w:lang w:val="en-US" w:eastAsia="zh-CN"/>
-        </w:rPr>
-        <w:t>题目</w:t>
-      </w:r>
-    </w:p>
-    <w:p>
-      <w:pPr>
-        <w:rPr>
-          <w:rFonts w:hint="eastAsia"/>
-          <w:lang w:val="en-US" w:eastAsia="zh-CN"/>
-        </w:rPr>
-      </w:pPr>
-      <w:r>
-        <w:rPr>
-          <w:rFonts w:hint="eastAsia"/>
-          <w:lang w:val="en-US" w:eastAsia="zh-CN"/>
-        </w:rPr>
-        <w:t>答案</w:t>
-      </w:r>
-    </w:p>
-    <w:p>
-      <w:pPr>
-        <w:rPr>
-          <w:rFonts w:hint="eastAsia"/>
-          <w:lang w:val="en-US" w:eastAsia="zh-CN"/>
-        </w:rPr>
-      </w:pPr>
     </w:p>
     <w:p>
       <w:pPr>

</xml_diff>